<commit_message>
Update report to reflect modifications to the server
</commit_message>
<xml_diff>
--- a/project1_204457607/report.docx
+++ b/project1_204457607/report.docx
@@ -116,7 +116,13 @@
     </w:p>
     <w:p>
       <w:r>
-        <w:t xml:space="preserve">The server runs forever and forks itself whenever there is an incoming request. The child process then handles the incoming request while the parent remains to listen on the given port. </w:t>
+        <w:t xml:space="preserve">The server runs forever </w:t>
+      </w:r>
+      <w:r>
+        <w:t xml:space="preserve">(until Ctrl+C is pressed) </w:t>
+      </w:r>
+      <w:r>
+        <w:t xml:space="preserve">and forks itself whenever there is an incoming request. The child process then handles the incoming request while the parent remains to listen on the given port. </w:t>
       </w:r>
       <w:r>
         <w:t xml:space="preserve">There is a function </w:t>
@@ -154,7 +160,85 @@
     </w:p>
     <w:p>
       <w:r>
-        <w:t>For file lookup in the same directory as the webserver executable, a . is prepended to the request URI (e.g. “.” + “/test.jpg” = “./test.jpg”). If this file cannot be found, then a 404 Not Found is the response given by the server. Otherwise, a 200 OK is sent, along with the Content-Type and Content-Length headers, followed by the requested file.</w:t>
+        <w:t>For file lookup in the same directory as the webserver executable, a . is prepended to the request URI (e.g. “.” + “/test.jpg” = “./test.jpg”).</w:t>
+      </w:r>
+      <w:r>
+        <w:t xml:space="preserve"> This method of converting URIs to filepaths is basic but handles files and directories. It is vulnerable to information leaking through a “</w:t>
+      </w:r>
+      <w:r>
+        <w:t>/</w:t>
+      </w:r>
+      <w:r>
+        <w:t>../../personaldata.txt” like attack if the client is chooses to send</w:t>
+      </w:r>
+      <w:r>
+        <w:t xml:space="preserve"> </w:t>
+      </w:r>
+      <w:r>
+        <w:t>HTTP requests</w:t>
+      </w:r>
+      <w:r>
+        <w:t xml:space="preserve"> not through a browser but through a custom client</w:t>
+      </w:r>
+      <w:r>
+        <w:t>, but that wasn’t a requirement of the spec</w:t>
+      </w:r>
+      <w:r>
+        <w:t xml:space="preserve"> to handle properly</w:t>
+      </w:r>
+      <w:r>
+        <w:t>.</w:t>
+      </w:r>
+      <w:r>
+        <w:t xml:space="preserve"> If this file cannot be found</w:t>
+      </w:r>
+      <w:r>
+        <w:t xml:space="preserve"> or if the file is a directory</w:t>
+      </w:r>
+      <w:r>
+        <w:t>, then a 404 Not Found is the response given by the server.</w:t>
+      </w:r>
+      <w:r>
+        <w:t xml:space="preserve"> There is a hard coded HTML response accompanying this response.</w:t>
+      </w:r>
+      <w:r>
+        <w:t xml:space="preserve"> Otherwise, a 200 OK is sent, along with the Content-Type</w:t>
+      </w:r>
+      <w:r>
+        <w:t>,</w:t>
+      </w:r>
+      <w:r>
+        <w:t xml:space="preserve"> Content-Length</w:t>
+      </w:r>
+      <w:r>
+        <w:t>, and Last-Modified</w:t>
+      </w:r>
+      <w:r>
+        <w:t xml:space="preserve"> headers, followed by the requested file.</w:t>
+      </w:r>
+      <w:r>
+        <w:t xml:space="preserve"> Additional required headers are added to both 200 and 404 responses</w:t>
+      </w:r>
+      <w:r>
+        <w:t xml:space="preserve"> (Date, Server</w:t>
+      </w:r>
+      <w:r>
+        <w:t>, Connection</w:t>
+      </w:r>
+      <w:r>
+        <w:t>)</w:t>
+      </w:r>
+      <w:r>
+        <w:t>.</w:t>
+      </w:r>
+      <w:r>
+        <w:t xml:space="preserve"> Adding headers to the response is done via text-based appending to a response string, but in the future an HTTP response class could be created to make the</w:t>
+      </w:r>
+      <w:r>
+        <w:t xml:space="preserve"> addition of headers less error-</w:t>
+      </w:r>
+      <w:r>
+        <w:t>prone.</w:t>
       </w:r>
     </w:p>
     <w:p>
@@ -186,7 +270,7 @@
     </w:p>
     <w:p>
       <w:r>
-        <w:t>The only difficulty encountered was determining the minimum valid 404 response. A response consisting just of “HTTP/1.1 404 Not Found\r\n” caused Chrome to report that the connection terminated. Adding a basic “Content-Length: 0” header however satisfied Chrome.</w:t>
+        <w:t>Nothing to report.</w:t>
       </w:r>
     </w:p>
     <w:p>
@@ -305,7 +389,7 @@
           <w:sz w:val="26"/>
           <w:szCs w:val="26"/>
         </w:rPr>
-        <w:t>HTTP Reques</w:t>
+        <w:t>HTTP Request 1</w:t>
       </w:r>
       <w:r>
         <w:rPr>
@@ -313,7 +397,7 @@
           <w:sz w:val="26"/>
           <w:szCs w:val="26"/>
         </w:rPr>
-        <w:t>t 1</w:t>
+        <w:t xml:space="preserve">, </w:t>
       </w:r>
       <w:r>
         <w:rPr>
@@ -321,15 +405,7 @@
           <w:sz w:val="26"/>
           <w:szCs w:val="26"/>
         </w:rPr>
-        <w:t xml:space="preserve"> (obtained from running the server and making a request using a web browser)</w:t>
-      </w:r>
-      <w:r>
-        <w:rPr>
-          <w:rStyle w:val="Heading1Char"/>
-          <w:sz w:val="26"/>
-          <w:szCs w:val="26"/>
-        </w:rPr>
-        <w:t>, a successful request of an HTML page</w:t>
+        <w:t>a successful request of an HTML page</w:t>
       </w:r>
     </w:p>
     <w:p>
@@ -404,21 +480,22 @@
           <w:rFonts w:ascii="Consolas" w:hAnsi="Consolas" w:cstheme="minorHAnsi"/>
           <w:sz w:val="16"/>
         </w:rPr>
-        <w:t>User-Agent: Mozilla/5.0 (Windows NT 10.0; Win64; x64) AppleWebKit/537.36 (KHTML</w:t>
-      </w:r>
-      <w:r>
+        <w:t>User-Agent: Mozilla/5.0 (Windows NT 10.0; Win64; x64) AppleWebKit/537.36 (KHTML, like Gecko) Chrome/51.0.2704.79 Safari/537.36 Edge/14.14393</w:t>
+      </w:r>
+    </w:p>
+    <w:p>
+      <w:pPr>
         <w:rPr>
           <w:rFonts w:ascii="Consolas" w:hAnsi="Consolas" w:cstheme="minorHAnsi"/>
           <w:sz w:val="16"/>
         </w:rPr>
-        <w:t>, like Gecko) Chrome/51.0.2704.</w:t>
-      </w:r>
+      </w:pPr>
       <w:r>
         <w:rPr>
           <w:rFonts w:ascii="Consolas" w:hAnsi="Consolas" w:cstheme="minorHAnsi"/>
           <w:sz w:val="16"/>
         </w:rPr>
-        <w:t>79 Safari/537.36 Edge/14.14393</w:t>
+        <w:t>Accept-Encoding: gzip, deflate</w:t>
       </w:r>
     </w:p>
     <w:p>
@@ -433,7 +510,7 @@
           <w:rFonts w:ascii="Consolas" w:hAnsi="Consolas" w:cstheme="minorHAnsi"/>
           <w:sz w:val="16"/>
         </w:rPr>
-        <w:t>Accept-Encoding: gzip, deflate</w:t>
+        <w:t>DNT: 1</w:t>
       </w:r>
     </w:p>
     <w:p>
@@ -448,7 +525,7 @@
           <w:rFonts w:ascii="Consolas" w:hAnsi="Consolas" w:cstheme="minorHAnsi"/>
           <w:sz w:val="16"/>
         </w:rPr>
-        <w:t>DNT: 1</w:t>
+        <w:t>Host: localhost:42069</w:t>
       </w:r>
     </w:p>
     <w:p>
@@ -463,28 +540,13 @@
           <w:rFonts w:ascii="Consolas" w:hAnsi="Consolas" w:cstheme="minorHAnsi"/>
           <w:sz w:val="16"/>
         </w:rPr>
-        <w:t>Host: localhost:42069</w:t>
+        <w:t>Connection: Keep-Alive</w:t>
       </w:r>
     </w:p>
     <w:p>
       <w:pPr>
         <w:rPr>
           <w:rFonts w:ascii="Consolas" w:hAnsi="Consolas" w:cstheme="minorHAnsi"/>
-          <w:sz w:val="16"/>
-        </w:rPr>
-      </w:pPr>
-      <w:r>
-        <w:rPr>
-          <w:rFonts w:ascii="Consolas" w:hAnsi="Consolas" w:cstheme="minorHAnsi"/>
-          <w:sz w:val="16"/>
-        </w:rPr>
-        <w:t>Connection: Keep-Alive</w:t>
-      </w:r>
-    </w:p>
-    <w:p>
-      <w:pPr>
-        <w:rPr>
-          <w:rFonts w:ascii="Consolas" w:hAnsi="Consolas" w:cstheme="minorHAnsi"/>
         </w:rPr>
       </w:pPr>
     </w:p>
@@ -495,274 +557,228 @@
       <w:r>
         <w:t>HTTP Response 1</w:t>
       </w:r>
-      <w:r>
-        <w:t xml:space="preserve"> (obtained from using Fiddler, a traffic snooper)</w:t>
-      </w:r>
-    </w:p>
-    <w:p>
-      <w:pPr>
-        <w:rPr>
-          <w:rFonts w:ascii="Consolas" w:hAnsi="Consolas"/>
-          <w:sz w:val="16"/>
-        </w:rPr>
-      </w:pPr>
-      <w:r>
-        <w:rPr>
-          <w:rFonts w:ascii="Consolas" w:hAnsi="Consolas"/>
-          <w:sz w:val="16"/>
+    </w:p>
+    <w:p>
+      <w:pPr>
+        <w:pStyle w:val="Heading2"/>
+        <w:spacing w:before="160"/>
+        <w:rPr>
+          <w:rFonts w:ascii="Consolas" w:eastAsiaTheme="minorHAnsi" w:hAnsi="Consolas" w:cstheme="minorBidi"/>
+          <w:color w:val="auto"/>
+          <w:sz w:val="16"/>
+          <w:szCs w:val="22"/>
+        </w:rPr>
+      </w:pPr>
+      <w:r>
+        <w:rPr>
+          <w:rFonts w:ascii="Consolas" w:eastAsiaTheme="minorHAnsi" w:hAnsi="Consolas" w:cstheme="minorBidi"/>
+          <w:color w:val="auto"/>
+          <w:sz w:val="16"/>
+          <w:szCs w:val="22"/>
         </w:rPr>
         <w:t>HTTP/1.1 200 OK</w:t>
       </w:r>
     </w:p>
     <w:p>
       <w:pPr>
-        <w:rPr>
-          <w:rFonts w:ascii="Consolas" w:hAnsi="Consolas"/>
-          <w:sz w:val="16"/>
-        </w:rPr>
-      </w:pPr>
-      <w:r>
-        <w:rPr>
-          <w:rFonts w:ascii="Consolas" w:hAnsi="Consolas"/>
-          <w:sz w:val="16"/>
+        <w:pStyle w:val="Heading2"/>
+        <w:spacing w:before="160"/>
+        <w:rPr>
+          <w:rFonts w:ascii="Consolas" w:eastAsiaTheme="minorHAnsi" w:hAnsi="Consolas" w:cstheme="minorBidi"/>
+          <w:color w:val="auto"/>
+          <w:sz w:val="16"/>
+          <w:szCs w:val="22"/>
+        </w:rPr>
+      </w:pPr>
+      <w:r>
+        <w:rPr>
+          <w:rFonts w:ascii="Consolas" w:eastAsiaTheme="minorHAnsi" w:hAnsi="Consolas" w:cstheme="minorBidi"/>
+          <w:color w:val="auto"/>
+          <w:sz w:val="16"/>
+          <w:szCs w:val="22"/>
+        </w:rPr>
+        <w:t>Connection: close</w:t>
+      </w:r>
+    </w:p>
+    <w:p>
+      <w:pPr>
+        <w:pStyle w:val="Heading2"/>
+        <w:spacing w:before="160"/>
+        <w:rPr>
+          <w:rFonts w:ascii="Consolas" w:eastAsiaTheme="minorHAnsi" w:hAnsi="Consolas" w:cstheme="minorBidi"/>
+          <w:color w:val="auto"/>
+          <w:sz w:val="16"/>
+          <w:szCs w:val="22"/>
+        </w:rPr>
+      </w:pPr>
+      <w:r>
+        <w:rPr>
+          <w:rFonts w:ascii="Consolas" w:eastAsiaTheme="minorHAnsi" w:hAnsi="Consolas" w:cstheme="minorBidi"/>
+          <w:color w:val="auto"/>
+          <w:sz w:val="16"/>
+          <w:szCs w:val="22"/>
+        </w:rPr>
+        <w:t>Server: webserver/0.0.1</w:t>
+      </w:r>
+    </w:p>
+    <w:p>
+      <w:pPr>
+        <w:pStyle w:val="Heading2"/>
+        <w:spacing w:before="160"/>
+        <w:rPr>
+          <w:rFonts w:ascii="Consolas" w:eastAsiaTheme="minorHAnsi" w:hAnsi="Consolas" w:cstheme="minorBidi"/>
+          <w:color w:val="auto"/>
+          <w:sz w:val="16"/>
+          <w:szCs w:val="22"/>
+        </w:rPr>
+      </w:pPr>
+      <w:r>
+        <w:rPr>
+          <w:rFonts w:ascii="Consolas" w:eastAsiaTheme="minorHAnsi" w:hAnsi="Consolas" w:cstheme="minorBidi"/>
+          <w:color w:val="auto"/>
+          <w:sz w:val="16"/>
+          <w:szCs w:val="22"/>
         </w:rPr>
         <w:t>Content-Type: text/html</w:t>
       </w:r>
     </w:p>
     <w:p>
       <w:pPr>
-        <w:rPr>
-          <w:rFonts w:ascii="Consolas" w:hAnsi="Consolas"/>
-          <w:sz w:val="16"/>
-        </w:rPr>
-      </w:pPr>
-      <w:r>
-        <w:rPr>
-          <w:rFonts w:ascii="Consolas" w:hAnsi="Consolas"/>
-          <w:sz w:val="16"/>
+        <w:pStyle w:val="Heading2"/>
+        <w:spacing w:before="160"/>
+        <w:rPr>
+          <w:rFonts w:ascii="Consolas" w:eastAsiaTheme="minorHAnsi" w:hAnsi="Consolas" w:cstheme="minorBidi"/>
+          <w:color w:val="auto"/>
+          <w:sz w:val="16"/>
+          <w:szCs w:val="22"/>
+        </w:rPr>
+      </w:pPr>
+      <w:r>
+        <w:rPr>
+          <w:rFonts w:ascii="Consolas" w:eastAsiaTheme="minorHAnsi" w:hAnsi="Consolas" w:cstheme="minorBidi"/>
+          <w:color w:val="auto"/>
+          <w:sz w:val="16"/>
+          <w:szCs w:val="22"/>
+        </w:rPr>
+        <w:t>Last-Modified: Tue, 31 Jan 2017 22:47:38 GMT</w:t>
+      </w:r>
+    </w:p>
+    <w:p>
+      <w:pPr>
+        <w:pStyle w:val="Heading2"/>
+        <w:spacing w:before="160"/>
+        <w:rPr>
+          <w:rFonts w:ascii="Consolas" w:eastAsiaTheme="minorHAnsi" w:hAnsi="Consolas" w:cstheme="minorBidi"/>
+          <w:color w:val="auto"/>
+          <w:sz w:val="16"/>
+          <w:szCs w:val="22"/>
+        </w:rPr>
+      </w:pPr>
+      <w:r>
+        <w:rPr>
+          <w:rFonts w:ascii="Consolas" w:eastAsiaTheme="minorHAnsi" w:hAnsi="Consolas" w:cstheme="minorBidi"/>
+          <w:color w:val="auto"/>
+          <w:sz w:val="16"/>
+          <w:szCs w:val="22"/>
+        </w:rPr>
+        <w:t>Date: Thu, 02 Feb 2017 08:41:02 GMT</w:t>
+      </w:r>
+    </w:p>
+    <w:p>
+      <w:pPr>
+        <w:pStyle w:val="Heading2"/>
+        <w:spacing w:before="160"/>
+        <w:rPr>
+          <w:rFonts w:ascii="Consolas" w:eastAsiaTheme="minorHAnsi" w:hAnsi="Consolas" w:cstheme="minorBidi"/>
+          <w:color w:val="auto"/>
+          <w:sz w:val="16"/>
+          <w:szCs w:val="22"/>
+        </w:rPr>
+      </w:pPr>
+      <w:r>
+        <w:rPr>
+          <w:rFonts w:ascii="Consolas" w:eastAsiaTheme="minorHAnsi" w:hAnsi="Consolas" w:cstheme="minorBidi"/>
+          <w:color w:val="auto"/>
+          <w:sz w:val="16"/>
+          <w:szCs w:val="22"/>
         </w:rPr>
         <w:t>Content-Length: 25</w:t>
       </w:r>
     </w:p>
     <w:p>
       <w:pPr>
-        <w:rPr>
-          <w:rFonts w:ascii="Consolas" w:hAnsi="Consolas"/>
-          <w:sz w:val="16"/>
-        </w:rPr>
-      </w:pPr>
-    </w:p>
-    <w:p>
-      <w:pPr>
-        <w:rPr>
-          <w:rFonts w:ascii="Consolas" w:hAnsi="Consolas"/>
-          <w:sz w:val="16"/>
-        </w:rPr>
-      </w:pPr>
-      <w:r>
-        <w:rPr>
-          <w:rFonts w:ascii="Consolas" w:hAnsi="Consolas"/>
-          <w:sz w:val="16"/>
+        <w:pStyle w:val="Heading2"/>
+        <w:spacing w:before="160"/>
+        <w:rPr>
+          <w:rFonts w:ascii="Consolas" w:eastAsiaTheme="minorHAnsi" w:hAnsi="Consolas" w:cstheme="minorBidi"/>
+          <w:color w:val="auto"/>
+          <w:sz w:val="16"/>
+          <w:szCs w:val="22"/>
+        </w:rPr>
+      </w:pPr>
+    </w:p>
+    <w:p>
+      <w:pPr>
+        <w:pStyle w:val="Heading2"/>
+        <w:spacing w:before="160"/>
+        <w:rPr>
+          <w:rFonts w:ascii="Consolas" w:eastAsiaTheme="minorHAnsi" w:hAnsi="Consolas" w:cstheme="minorBidi"/>
+          <w:color w:val="auto"/>
+          <w:sz w:val="16"/>
+          <w:szCs w:val="22"/>
+        </w:rPr>
+      </w:pPr>
+      <w:r>
+        <w:rPr>
+          <w:rFonts w:ascii="Consolas" w:eastAsiaTheme="minorHAnsi" w:hAnsi="Consolas" w:cstheme="minorBidi"/>
+          <w:color w:val="auto"/>
+          <w:sz w:val="16"/>
+          <w:szCs w:val="22"/>
         </w:rPr>
         <w:t>&lt;html&gt;</w:t>
       </w:r>
     </w:p>
     <w:p>
       <w:pPr>
-        <w:rPr>
-          <w:rFonts w:ascii="Consolas" w:hAnsi="Consolas"/>
-          <w:sz w:val="16"/>
-        </w:rPr>
-      </w:pPr>
-      <w:r>
-        <w:rPr>
-          <w:rFonts w:ascii="Consolas" w:hAnsi="Consolas"/>
-          <w:sz w:val="16"/>
+        <w:pStyle w:val="Heading2"/>
+        <w:spacing w:before="160"/>
+        <w:rPr>
+          <w:rFonts w:ascii="Consolas" w:eastAsiaTheme="minorHAnsi" w:hAnsi="Consolas" w:cstheme="minorBidi"/>
+          <w:color w:val="auto"/>
+          <w:sz w:val="16"/>
+          <w:szCs w:val="22"/>
+        </w:rPr>
+      </w:pPr>
+      <w:r>
+        <w:rPr>
+          <w:rFonts w:ascii="Consolas" w:eastAsiaTheme="minorHAnsi" w:hAnsi="Consolas" w:cstheme="minorBidi"/>
+          <w:color w:val="auto"/>
+          <w:sz w:val="16"/>
+          <w:szCs w:val="22"/>
         </w:rPr>
         <w:t xml:space="preserve">    Hello</w:t>
       </w:r>
     </w:p>
     <w:p>
       <w:pPr>
-        <w:rPr>
-          <w:rFonts w:ascii="Consolas" w:hAnsi="Consolas"/>
-          <w:sz w:val="16"/>
-        </w:rPr>
-      </w:pPr>
-      <w:r>
-        <w:rPr>
-          <w:rFonts w:ascii="Consolas" w:hAnsi="Consolas"/>
-          <w:sz w:val="16"/>
+        <w:pStyle w:val="Heading2"/>
+        <w:spacing w:before="160"/>
+        <w:rPr>
+          <w:rFonts w:ascii="Consolas" w:eastAsiaTheme="minorHAnsi" w:hAnsi="Consolas" w:cstheme="minorBidi"/>
+          <w:color w:val="auto"/>
+          <w:sz w:val="16"/>
+          <w:szCs w:val="22"/>
+        </w:rPr>
+      </w:pPr>
+      <w:r>
+        <w:rPr>
+          <w:rFonts w:ascii="Consolas" w:eastAsiaTheme="minorHAnsi" w:hAnsi="Consolas" w:cstheme="minorBidi"/>
+          <w:color w:val="auto"/>
+          <w:sz w:val="16"/>
+          <w:szCs w:val="22"/>
         </w:rPr>
         <w:t>&lt;/html&gt;</w:t>
       </w:r>
-    </w:p>
-    <w:p>
-      <w:pPr>
-        <w:pStyle w:val="Heading2"/>
-      </w:pPr>
-      <w:r>
-        <w:t>HTTP Request 2, a request of a file that doesn’t exist</w:t>
-      </w:r>
-    </w:p>
-    <w:p>
-      <w:pPr>
-        <w:rPr>
-          <w:rFonts w:ascii="Consolas" w:hAnsi="Consolas"/>
-          <w:sz w:val="16"/>
-        </w:rPr>
-      </w:pPr>
-      <w:r>
-        <w:t>e</w:t>
-      </w:r>
-      <w:r>
-        <w:rPr>
-          <w:rFonts w:ascii="Consolas" w:hAnsi="Consolas"/>
-          <w:sz w:val="16"/>
-        </w:rPr>
-        <w:t>lton@TUESDAYSPECIAL:/mnt/c/Users/elton/Desktop/vm-shared/cs118/project1_204457607$ ./webserver 42069</w:t>
-      </w:r>
-    </w:p>
-    <w:p>
-      <w:pPr>
-        <w:rPr>
-          <w:rFonts w:ascii="Consolas" w:hAnsi="Consolas"/>
-          <w:sz w:val="16"/>
-        </w:rPr>
-      </w:pPr>
-      <w:r>
-        <w:rPr>
-          <w:rFonts w:ascii="Consolas" w:hAnsi="Consolas"/>
-          <w:sz w:val="16"/>
-        </w:rPr>
-        <w:t>GET /test HTTP/1.1</w:t>
-      </w:r>
-    </w:p>
-    <w:p>
-      <w:pPr>
-        <w:rPr>
-          <w:rFonts w:ascii="Consolas" w:hAnsi="Consolas"/>
-          <w:sz w:val="16"/>
-        </w:rPr>
-      </w:pPr>
-      <w:r>
-        <w:rPr>
-          <w:rFonts w:ascii="Consolas" w:hAnsi="Consolas"/>
-          <w:sz w:val="16"/>
-        </w:rPr>
-        <w:t>Accept: text/html, application/xhtml+xml, image/jxr, */*</w:t>
-      </w:r>
-    </w:p>
-    <w:p>
-      <w:pPr>
-        <w:rPr>
-          <w:rFonts w:ascii="Consolas" w:hAnsi="Consolas"/>
-          <w:sz w:val="16"/>
-        </w:rPr>
-      </w:pPr>
-      <w:r>
-        <w:rPr>
-          <w:rFonts w:ascii="Consolas" w:hAnsi="Consolas"/>
-          <w:sz w:val="16"/>
-        </w:rPr>
-        <w:t>Accept-Language: en-US,en;q=0.5</w:t>
-      </w:r>
-    </w:p>
-    <w:p>
-      <w:pPr>
-        <w:rPr>
-          <w:rFonts w:ascii="Consolas" w:hAnsi="Consolas"/>
-          <w:sz w:val="16"/>
-        </w:rPr>
-      </w:pPr>
-      <w:r>
-        <w:rPr>
-          <w:rFonts w:ascii="Consolas" w:hAnsi="Consolas"/>
-          <w:sz w:val="16"/>
-        </w:rPr>
-        <w:t>User-Agent: Mozilla/5.0 (Windows NT 10.0; Win64; x64) AppleWebKit/537.36 (KHTML</w:t>
-      </w:r>
-      <w:r>
-        <w:rPr>
-          <w:rFonts w:ascii="Consolas" w:hAnsi="Consolas"/>
-          <w:sz w:val="16"/>
-        </w:rPr>
-        <w:t>, like Gecko) Chrome/51.0.2704.</w:t>
-      </w:r>
-      <w:r>
-        <w:rPr>
-          <w:rFonts w:ascii="Consolas" w:hAnsi="Consolas"/>
-          <w:sz w:val="16"/>
-        </w:rPr>
-        <w:t>79 Safari/537.36 Edge/14.14393</w:t>
-      </w:r>
-    </w:p>
-    <w:p>
-      <w:pPr>
-        <w:rPr>
-          <w:rFonts w:ascii="Consolas" w:hAnsi="Consolas"/>
-          <w:sz w:val="16"/>
-        </w:rPr>
-      </w:pPr>
-      <w:r>
-        <w:rPr>
-          <w:rFonts w:ascii="Consolas" w:hAnsi="Consolas"/>
-          <w:sz w:val="16"/>
-        </w:rPr>
-        <w:t>Accept-Encoding: gzip, deflate</w:t>
-      </w:r>
-    </w:p>
-    <w:p>
-      <w:pPr>
-        <w:rPr>
-          <w:rFonts w:ascii="Consolas" w:hAnsi="Consolas"/>
-          <w:sz w:val="16"/>
-        </w:rPr>
-      </w:pPr>
-      <w:r>
-        <w:rPr>
-          <w:rFonts w:ascii="Consolas" w:hAnsi="Consolas"/>
-          <w:sz w:val="16"/>
-        </w:rPr>
-        <w:t>DNT: 1</w:t>
-      </w:r>
-    </w:p>
-    <w:p>
-      <w:pPr>
-        <w:rPr>
-          <w:rFonts w:ascii="Consolas" w:hAnsi="Consolas"/>
-          <w:sz w:val="16"/>
-        </w:rPr>
-      </w:pPr>
-      <w:r>
-        <w:rPr>
-          <w:rFonts w:ascii="Consolas" w:hAnsi="Consolas"/>
-          <w:sz w:val="16"/>
-        </w:rPr>
-        <w:t>Host: localhost:42069</w:t>
-      </w:r>
-    </w:p>
-    <w:p>
-      <w:pPr>
-        <w:rPr>
-          <w:rFonts w:ascii="Consolas" w:hAnsi="Consolas"/>
-          <w:sz w:val="16"/>
-        </w:rPr>
-      </w:pPr>
-      <w:r>
-        <w:rPr>
-          <w:rFonts w:ascii="Consolas" w:hAnsi="Consolas"/>
-          <w:sz w:val="16"/>
-        </w:rPr>
-        <w:t>Connection: Keep-Alive</w:t>
-      </w:r>
-    </w:p>
-    <w:p>
-      <w:pPr>
-        <w:rPr>
-          <w:rFonts w:ascii="Consolas" w:hAnsi="Consolas"/>
-        </w:rPr>
-      </w:pPr>
     </w:p>
     <w:p>
       <w:pPr>
@@ -783,6 +799,160 @@
       </w:pPr>
       <w:r>
         <w:lastRenderedPageBreak/>
+        <w:t>HTTP Request 2, a successful request of a GIF</w:t>
+      </w:r>
+      <w:r>
+        <w:t xml:space="preserve"> in a directory</w:t>
+      </w:r>
+    </w:p>
+    <w:p>
+      <w:pPr>
+        <w:rPr>
+          <w:rFonts w:ascii="Consolas" w:hAnsi="Consolas"/>
+          <w:sz w:val="16"/>
+        </w:rPr>
+      </w:pPr>
+      <w:r>
+        <w:rPr>
+          <w:rFonts w:ascii="Consolas" w:hAnsi="Consolas"/>
+          <w:sz w:val="16"/>
+        </w:rPr>
+        <w:t>elton@TUESDAYSPECIAL:/mnt/c/Users/elton/Desktop/vm-shared/cs118/project1_204457607$ ./webserver 42069</w:t>
+      </w:r>
+    </w:p>
+    <w:p>
+      <w:pPr>
+        <w:rPr>
+          <w:rFonts w:ascii="Consolas" w:hAnsi="Consolas"/>
+          <w:sz w:val="16"/>
+        </w:rPr>
+      </w:pPr>
+      <w:r>
+        <w:rPr>
+          <w:rFonts w:ascii="Consolas" w:hAnsi="Consolas"/>
+          <w:sz w:val="16"/>
+        </w:rPr>
+        <w:t>GET /dir/test.gif HTTP/1.1</w:t>
+      </w:r>
+    </w:p>
+    <w:p>
+      <w:pPr>
+        <w:rPr>
+          <w:rFonts w:ascii="Consolas" w:hAnsi="Consolas"/>
+          <w:sz w:val="16"/>
+        </w:rPr>
+      </w:pPr>
+      <w:r>
+        <w:rPr>
+          <w:rFonts w:ascii="Consolas" w:hAnsi="Consolas"/>
+          <w:sz w:val="16"/>
+        </w:rPr>
+        <w:t>Accept: text/html, application/xhtml+xml, image/jxr, */*</w:t>
+      </w:r>
+    </w:p>
+    <w:p>
+      <w:pPr>
+        <w:rPr>
+          <w:rFonts w:ascii="Consolas" w:hAnsi="Consolas"/>
+          <w:sz w:val="16"/>
+        </w:rPr>
+      </w:pPr>
+      <w:r>
+        <w:rPr>
+          <w:rFonts w:ascii="Consolas" w:hAnsi="Consolas"/>
+          <w:sz w:val="16"/>
+        </w:rPr>
+        <w:t>Accept-Language: en-US,en;q=0.5</w:t>
+      </w:r>
+    </w:p>
+    <w:p>
+      <w:pPr>
+        <w:rPr>
+          <w:rFonts w:ascii="Consolas" w:hAnsi="Consolas"/>
+          <w:sz w:val="16"/>
+        </w:rPr>
+      </w:pPr>
+      <w:r>
+        <w:rPr>
+          <w:rFonts w:ascii="Consolas" w:hAnsi="Consolas"/>
+          <w:sz w:val="16"/>
+        </w:rPr>
+        <w:t>User-Agent: Mozilla/5.0 (Windows NT 10.0; Win64; x64) AppleWebKit/537.36 (KHTML, like Gecko) Chrome/51.0.2704.79 Safari/537.36 Edge/14.14393</w:t>
+      </w:r>
+    </w:p>
+    <w:p>
+      <w:pPr>
+        <w:rPr>
+          <w:rFonts w:ascii="Consolas" w:hAnsi="Consolas"/>
+          <w:sz w:val="16"/>
+        </w:rPr>
+      </w:pPr>
+      <w:r>
+        <w:rPr>
+          <w:rFonts w:ascii="Consolas" w:hAnsi="Consolas"/>
+          <w:sz w:val="16"/>
+        </w:rPr>
+        <w:t>Accept-Encoding: gzip, deflate</w:t>
+      </w:r>
+    </w:p>
+    <w:p>
+      <w:pPr>
+        <w:rPr>
+          <w:rFonts w:ascii="Consolas" w:hAnsi="Consolas"/>
+          <w:sz w:val="16"/>
+        </w:rPr>
+      </w:pPr>
+      <w:r>
+        <w:rPr>
+          <w:rFonts w:ascii="Consolas" w:hAnsi="Consolas"/>
+          <w:sz w:val="16"/>
+        </w:rPr>
+        <w:t>DNT: 1</w:t>
+      </w:r>
+    </w:p>
+    <w:p>
+      <w:pPr>
+        <w:rPr>
+          <w:rFonts w:ascii="Consolas" w:hAnsi="Consolas"/>
+          <w:sz w:val="16"/>
+        </w:rPr>
+      </w:pPr>
+      <w:r>
+        <w:rPr>
+          <w:rFonts w:ascii="Consolas" w:hAnsi="Consolas"/>
+          <w:sz w:val="16"/>
+        </w:rPr>
+        <w:t>Host: localhost:42069</w:t>
+      </w:r>
+    </w:p>
+    <w:p>
+      <w:pPr>
+        <w:rPr>
+          <w:rFonts w:ascii="Consolas" w:hAnsi="Consolas"/>
+          <w:sz w:val="16"/>
+        </w:rPr>
+      </w:pPr>
+      <w:r>
+        <w:rPr>
+          <w:rFonts w:ascii="Consolas" w:hAnsi="Consolas"/>
+          <w:sz w:val="16"/>
+        </w:rPr>
+        <w:t>Connection: Keep-Alive</w:t>
+      </w:r>
+    </w:p>
+    <w:p>
+      <w:pPr>
+        <w:rPr>
+          <w:rFonts w:ascii="Consolas" w:hAnsi="Consolas"/>
+          <w:sz w:val="16"/>
+        </w:rPr>
+      </w:pPr>
+    </w:p>
+    <w:p>
+      <w:pPr>
+        <w:pStyle w:val="Heading2"/>
+      </w:pPr>
+      <w:r>
         <w:t>HTTP Response 2</w:t>
       </w:r>
     </w:p>
@@ -798,6 +968,337 @@
           <w:rFonts w:ascii="Consolas" w:hAnsi="Consolas"/>
           <w:sz w:val="16"/>
         </w:rPr>
+        <w:t>HTTP/1.1 200 OK</w:t>
+      </w:r>
+    </w:p>
+    <w:p>
+      <w:pPr>
+        <w:rPr>
+          <w:rFonts w:ascii="Consolas" w:hAnsi="Consolas"/>
+          <w:sz w:val="16"/>
+        </w:rPr>
+      </w:pPr>
+      <w:r>
+        <w:rPr>
+          <w:rFonts w:ascii="Consolas" w:hAnsi="Consolas"/>
+          <w:sz w:val="16"/>
+        </w:rPr>
+        <w:t>Connection: close</w:t>
+      </w:r>
+    </w:p>
+    <w:p>
+      <w:pPr>
+        <w:rPr>
+          <w:rFonts w:ascii="Consolas" w:hAnsi="Consolas"/>
+          <w:sz w:val="16"/>
+        </w:rPr>
+      </w:pPr>
+      <w:r>
+        <w:rPr>
+          <w:rFonts w:ascii="Consolas" w:hAnsi="Consolas"/>
+          <w:sz w:val="16"/>
+        </w:rPr>
+        <w:t>Server: webserver/0.0.1</w:t>
+      </w:r>
+    </w:p>
+    <w:p>
+      <w:pPr>
+        <w:rPr>
+          <w:rFonts w:ascii="Consolas" w:hAnsi="Consolas"/>
+          <w:sz w:val="16"/>
+        </w:rPr>
+      </w:pPr>
+      <w:r>
+        <w:rPr>
+          <w:rFonts w:ascii="Consolas" w:hAnsi="Consolas"/>
+          <w:sz w:val="16"/>
+        </w:rPr>
+        <w:t>Content-Type: image/gif</w:t>
+      </w:r>
+    </w:p>
+    <w:p>
+      <w:pPr>
+        <w:rPr>
+          <w:rFonts w:ascii="Consolas" w:hAnsi="Consolas"/>
+          <w:sz w:val="16"/>
+        </w:rPr>
+      </w:pPr>
+      <w:r>
+        <w:rPr>
+          <w:rFonts w:ascii="Consolas" w:hAnsi="Consolas"/>
+          <w:sz w:val="16"/>
+        </w:rPr>
+        <w:t>Last-Modified: Tue, 31 Jan 2017 22:47:38 GMT</w:t>
+      </w:r>
+    </w:p>
+    <w:p>
+      <w:pPr>
+        <w:rPr>
+          <w:rFonts w:ascii="Consolas" w:hAnsi="Consolas"/>
+          <w:sz w:val="16"/>
+        </w:rPr>
+      </w:pPr>
+      <w:r>
+        <w:rPr>
+          <w:rFonts w:ascii="Consolas" w:hAnsi="Consolas"/>
+          <w:sz w:val="16"/>
+        </w:rPr>
+        <w:t>Date: Thu, 02 Feb 2017 08:43:31 GMT</w:t>
+      </w:r>
+    </w:p>
+    <w:p>
+      <w:pPr>
+        <w:rPr>
+          <w:rFonts w:ascii="Consolas" w:hAnsi="Consolas"/>
+          <w:sz w:val="16"/>
+        </w:rPr>
+      </w:pPr>
+      <w:r>
+        <w:rPr>
+          <w:rFonts w:ascii="Consolas" w:hAnsi="Consolas"/>
+          <w:sz w:val="16"/>
+        </w:rPr>
+        <w:t>Content-Length: 154867</w:t>
+      </w:r>
+    </w:p>
+    <w:p>
+      <w:pPr>
+        <w:rPr>
+          <w:rFonts w:ascii="Consolas" w:hAnsi="Consolas"/>
+          <w:sz w:val="16"/>
+        </w:rPr>
+      </w:pPr>
+    </w:p>
+    <w:p>
+      <w:pPr>
+        <w:rPr>
+          <w:rFonts w:ascii="Consolas" w:hAnsi="Consolas"/>
+          <w:sz w:val="16"/>
+        </w:rPr>
+      </w:pPr>
+      <w:r>
+        <w:rPr>
+          <w:rFonts w:ascii="Consolas" w:hAnsi="Consolas"/>
+          <w:sz w:val="16"/>
+        </w:rPr>
+        <w:t>&lt;&lt;GIF</w:t>
+      </w:r>
+      <w:r>
+        <w:rPr>
+          <w:rFonts w:ascii="Consolas" w:hAnsi="Consolas"/>
+          <w:sz w:val="16"/>
+        </w:rPr>
+        <w:t xml:space="preserve"> data follows&gt;&gt;</w:t>
+      </w:r>
+    </w:p>
+    <w:p>
+      <w:pPr>
+        <w:pStyle w:val="Heading2"/>
+      </w:pPr>
+      <w:r>
+        <w:t>HTTP Request 3</w:t>
+      </w:r>
+      <w:r>
+        <w:t>, a request of a file that doesn’t exist</w:t>
+      </w:r>
+    </w:p>
+    <w:p>
+      <w:pPr>
+        <w:rPr>
+          <w:rFonts w:ascii="Consolas" w:hAnsi="Consolas"/>
+          <w:sz w:val="16"/>
+          <w:szCs w:val="16"/>
+        </w:rPr>
+      </w:pPr>
+      <w:r>
+        <w:rPr>
+          <w:rFonts w:ascii="Consolas" w:hAnsi="Consolas"/>
+          <w:sz w:val="16"/>
+          <w:szCs w:val="16"/>
+        </w:rPr>
+        <w:t>elton@TUESDAYSPECIAL:/mnt/c/Users/elton/Desktop/vm-shared/cs118/project1_204457607$ ./webserver 42069</w:t>
+      </w:r>
+    </w:p>
+    <w:p>
+      <w:pPr>
+        <w:rPr>
+          <w:rFonts w:ascii="Consolas" w:hAnsi="Consolas"/>
+          <w:sz w:val="16"/>
+          <w:szCs w:val="16"/>
+        </w:rPr>
+      </w:pPr>
+      <w:r>
+        <w:rPr>
+          <w:rFonts w:ascii="Consolas" w:hAnsi="Consolas"/>
+          <w:sz w:val="16"/>
+          <w:szCs w:val="16"/>
+        </w:rPr>
+        <w:t>GET /test HTTP/1.1</w:t>
+      </w:r>
+    </w:p>
+    <w:p>
+      <w:pPr>
+        <w:rPr>
+          <w:rFonts w:ascii="Consolas" w:hAnsi="Consolas"/>
+          <w:sz w:val="16"/>
+          <w:szCs w:val="16"/>
+        </w:rPr>
+      </w:pPr>
+      <w:r>
+        <w:rPr>
+          <w:rFonts w:ascii="Consolas" w:hAnsi="Consolas"/>
+          <w:sz w:val="16"/>
+          <w:szCs w:val="16"/>
+        </w:rPr>
+        <w:t>Accept: text/html, application/xhtml+xml, image/jxr, */*</w:t>
+      </w:r>
+    </w:p>
+    <w:p>
+      <w:pPr>
+        <w:rPr>
+          <w:rFonts w:ascii="Consolas" w:hAnsi="Consolas"/>
+          <w:sz w:val="16"/>
+          <w:szCs w:val="16"/>
+        </w:rPr>
+      </w:pPr>
+      <w:r>
+        <w:rPr>
+          <w:rFonts w:ascii="Consolas" w:hAnsi="Consolas"/>
+          <w:sz w:val="16"/>
+          <w:szCs w:val="16"/>
+        </w:rPr>
+        <w:t>Accept-Language: en-US,en;q=0.5</w:t>
+      </w:r>
+    </w:p>
+    <w:p>
+      <w:pPr>
+        <w:rPr>
+          <w:rFonts w:ascii="Consolas" w:hAnsi="Consolas"/>
+          <w:sz w:val="16"/>
+          <w:szCs w:val="16"/>
+        </w:rPr>
+      </w:pPr>
+      <w:r>
+        <w:rPr>
+          <w:rFonts w:ascii="Consolas" w:hAnsi="Consolas"/>
+          <w:sz w:val="16"/>
+          <w:szCs w:val="16"/>
+        </w:rPr>
+        <w:t>User-Agent: Mozilla/5.0 (Windows NT 10.0; Win64; x64) AppleWebKit/537.36 (KHTML, like Gecko) Chrome/51.0.2704.79 Safari/537.36 Edge/14.14393</w:t>
+      </w:r>
+    </w:p>
+    <w:p>
+      <w:pPr>
+        <w:rPr>
+          <w:rFonts w:ascii="Consolas" w:hAnsi="Consolas"/>
+          <w:sz w:val="16"/>
+          <w:szCs w:val="16"/>
+        </w:rPr>
+      </w:pPr>
+      <w:r>
+        <w:rPr>
+          <w:rFonts w:ascii="Consolas" w:hAnsi="Consolas"/>
+          <w:sz w:val="16"/>
+          <w:szCs w:val="16"/>
+        </w:rPr>
+        <w:t>Accept-Encoding: gzip, deflate</w:t>
+      </w:r>
+    </w:p>
+    <w:p>
+      <w:pPr>
+        <w:rPr>
+          <w:rFonts w:ascii="Consolas" w:hAnsi="Consolas"/>
+          <w:sz w:val="16"/>
+          <w:szCs w:val="16"/>
+        </w:rPr>
+      </w:pPr>
+      <w:r>
+        <w:rPr>
+          <w:rFonts w:ascii="Consolas" w:hAnsi="Consolas"/>
+          <w:sz w:val="16"/>
+          <w:szCs w:val="16"/>
+        </w:rPr>
+        <w:t>DNT: 1</w:t>
+      </w:r>
+    </w:p>
+    <w:p>
+      <w:pPr>
+        <w:rPr>
+          <w:rFonts w:ascii="Consolas" w:hAnsi="Consolas"/>
+          <w:sz w:val="16"/>
+          <w:szCs w:val="16"/>
+        </w:rPr>
+      </w:pPr>
+      <w:r>
+        <w:rPr>
+          <w:rFonts w:ascii="Consolas" w:hAnsi="Consolas"/>
+          <w:sz w:val="16"/>
+          <w:szCs w:val="16"/>
+        </w:rPr>
+        <w:t>Host: localhost:42069</w:t>
+      </w:r>
+    </w:p>
+    <w:p>
+      <w:pPr>
+        <w:rPr>
+          <w:rFonts w:ascii="Consolas" w:hAnsi="Consolas"/>
+          <w:sz w:val="16"/>
+          <w:szCs w:val="16"/>
+        </w:rPr>
+      </w:pPr>
+      <w:r>
+        <w:rPr>
+          <w:rFonts w:ascii="Consolas" w:hAnsi="Consolas"/>
+          <w:sz w:val="16"/>
+          <w:szCs w:val="16"/>
+        </w:rPr>
+        <w:t>Connection: Keep-Alive</w:t>
+      </w:r>
+    </w:p>
+    <w:p>
+      <w:pPr>
+        <w:rPr>
+          <w:rFonts w:asciiTheme="majorHAnsi" w:eastAsiaTheme="majorEastAsia" w:hAnsiTheme="majorHAnsi" w:cstheme="majorBidi"/>
+          <w:color w:val="2F5496" w:themeColor="accent1" w:themeShade="BF"/>
+          <w:sz w:val="26"/>
+          <w:szCs w:val="26"/>
+        </w:rPr>
+      </w:pPr>
+    </w:p>
+    <w:p>
+      <w:pPr>
+        <w:rPr>
+          <w:rFonts w:asciiTheme="majorHAnsi" w:eastAsiaTheme="majorEastAsia" w:hAnsiTheme="majorHAnsi" w:cstheme="majorBidi"/>
+          <w:color w:val="2F5496" w:themeColor="accent1" w:themeShade="BF"/>
+          <w:sz w:val="26"/>
+          <w:szCs w:val="26"/>
+        </w:rPr>
+      </w:pPr>
+      <w:r>
+        <w:br w:type="page"/>
+      </w:r>
+    </w:p>
+    <w:p>
+      <w:pPr>
+        <w:pStyle w:val="Heading2"/>
+      </w:pPr>
+      <w:r>
+        <w:lastRenderedPageBreak/>
+        <w:t>HTTP Response 3</w:t>
+      </w:r>
+    </w:p>
+    <w:p>
+      <w:pPr>
+        <w:rPr>
+          <w:rFonts w:ascii="Consolas" w:hAnsi="Consolas"/>
+          <w:sz w:val="16"/>
+        </w:rPr>
+      </w:pPr>
+      <w:r>
+        <w:rPr>
+          <w:rFonts w:ascii="Consolas" w:hAnsi="Consolas"/>
+          <w:sz w:val="16"/>
+        </w:rPr>
         <w:t>HTTP/1.1 404 Not Found</w:t>
       </w:r>
     </w:p>
@@ -813,32 +1314,110 @@
           <w:rFonts w:ascii="Consolas" w:hAnsi="Consolas"/>
           <w:sz w:val="16"/>
         </w:rPr>
-        <w:t>Content-Length: 0</w:t>
-      </w:r>
-    </w:p>
-    <w:p>
-      <w:pPr>
-        <w:rPr>
-          <w:rFonts w:ascii="Consolas" w:hAnsi="Consolas"/>
-          <w:sz w:val="16"/>
-        </w:rPr>
-      </w:pPr>
-    </w:p>
-    <w:p>
-      <w:pPr>
-        <w:pStyle w:val="Heading2"/>
-      </w:pPr>
-      <w:r>
-        <w:t>HTTP Request 3</w:t>
-      </w:r>
-      <w:r>
-        <w:t>, a successful request of a JPG image</w:t>
+        <w:t>Connection: close</w:t>
+      </w:r>
+    </w:p>
+    <w:p>
+      <w:pPr>
+        <w:rPr>
+          <w:rFonts w:ascii="Consolas" w:hAnsi="Consolas"/>
+          <w:sz w:val="16"/>
+        </w:rPr>
+      </w:pPr>
+      <w:r>
+        <w:rPr>
+          <w:rFonts w:ascii="Consolas" w:hAnsi="Consolas"/>
+          <w:sz w:val="16"/>
+        </w:rPr>
+        <w:t>Server: webserver/0.0.1</w:t>
+      </w:r>
+    </w:p>
+    <w:p>
+      <w:pPr>
+        <w:rPr>
+          <w:rFonts w:ascii="Consolas" w:hAnsi="Consolas"/>
+          <w:sz w:val="16"/>
+        </w:rPr>
+      </w:pPr>
+      <w:r>
+        <w:rPr>
+          <w:rFonts w:ascii="Consolas" w:hAnsi="Consolas"/>
+          <w:sz w:val="16"/>
+        </w:rPr>
+        <w:t>Content-Type: text/html</w:t>
+      </w:r>
+    </w:p>
+    <w:p>
+      <w:pPr>
+        <w:rPr>
+          <w:rFonts w:ascii="Consolas" w:hAnsi="Consolas"/>
+          <w:sz w:val="16"/>
+        </w:rPr>
+      </w:pPr>
+      <w:r>
+        <w:rPr>
+          <w:rFonts w:ascii="Consolas" w:hAnsi="Consolas"/>
+          <w:sz w:val="16"/>
+        </w:rPr>
+        <w:t>Date: Thu, 02 Feb 2017 08:50:20 GMT</w:t>
+      </w:r>
+    </w:p>
+    <w:p>
+      <w:pPr>
+        <w:rPr>
+          <w:rFonts w:ascii="Consolas" w:hAnsi="Consolas"/>
+          <w:sz w:val="16"/>
+        </w:rPr>
+      </w:pPr>
+      <w:r>
+        <w:rPr>
+          <w:rFonts w:ascii="Consolas" w:hAnsi="Consolas"/>
+          <w:sz w:val="16"/>
+        </w:rPr>
+        <w:t>Content-Length: 27</w:t>
+      </w:r>
+    </w:p>
+    <w:p>
+      <w:pPr>
+        <w:rPr>
+          <w:rFonts w:ascii="Consolas" w:hAnsi="Consolas"/>
+          <w:sz w:val="16"/>
+        </w:rPr>
+      </w:pPr>
+    </w:p>
+    <w:p>
+      <w:r>
+        <w:rPr>
+          <w:rFonts w:ascii="Consolas" w:hAnsi="Consolas"/>
+          <w:sz w:val="16"/>
+        </w:rPr>
+        <w:t>&lt;h1&gt;404 Page Not Found&lt;/h1&gt;</w:t>
       </w:r>
       <w:bookmarkStart w:id="0" w:name="_GoBack"/>
       <w:bookmarkEnd w:id="0"/>
     </w:p>
     <w:p>
       <w:pPr>
+        <w:pStyle w:val="Heading2"/>
+      </w:pPr>
+      <w:r>
+        <w:t>HTTP Request 4</w:t>
+      </w:r>
+      <w:r>
+        <w:t>, a</w:t>
+      </w:r>
+      <w:r>
+        <w:t xml:space="preserve"> </w:t>
+      </w:r>
+      <w:r>
+        <w:t>r</w:t>
+      </w:r>
+      <w:r>
+        <w:t>equest of a directory</w:t>
+      </w:r>
+    </w:p>
+    <w:p>
+      <w:pPr>
         <w:rPr>
           <w:rFonts w:ascii="Consolas" w:hAnsi="Consolas"/>
           <w:sz w:val="16"/>
@@ -864,7 +1443,7 @@
           <w:rFonts w:ascii="Consolas" w:hAnsi="Consolas"/>
           <w:sz w:val="16"/>
         </w:rPr>
-        <w:t>GET /test.jpg HTTP/1.1</w:t>
+        <w:t>GET /dir/ HTTP/1.1</w:t>
       </w:r>
     </w:p>
     <w:p>
@@ -985,75 +1564,120 @@
         <w:pStyle w:val="Heading2"/>
       </w:pPr>
       <w:r>
-        <w:t>HTTP Response 3</w:t>
-      </w:r>
-    </w:p>
-    <w:p>
-      <w:pPr>
-        <w:rPr>
-          <w:rFonts w:ascii="Consolas" w:hAnsi="Consolas"/>
-          <w:sz w:val="16"/>
-        </w:rPr>
-      </w:pPr>
-      <w:r>
-        <w:rPr>
-          <w:rFonts w:ascii="Consolas" w:hAnsi="Consolas"/>
-          <w:sz w:val="16"/>
-        </w:rPr>
-        <w:t>HTTP/1.1 200 OK</w:t>
-      </w:r>
-    </w:p>
-    <w:p>
-      <w:pPr>
-        <w:rPr>
-          <w:rFonts w:ascii="Consolas" w:hAnsi="Consolas"/>
-          <w:sz w:val="16"/>
-        </w:rPr>
-      </w:pPr>
-      <w:r>
-        <w:rPr>
-          <w:rFonts w:ascii="Consolas" w:hAnsi="Consolas"/>
-          <w:sz w:val="16"/>
-        </w:rPr>
-        <w:t>Content-Type: image/jpeg</w:t>
-      </w:r>
-    </w:p>
-    <w:p>
-      <w:pPr>
-        <w:rPr>
-          <w:rFonts w:ascii="Consolas" w:hAnsi="Consolas"/>
-          <w:sz w:val="16"/>
-        </w:rPr>
-      </w:pPr>
-      <w:r>
-        <w:rPr>
-          <w:rFonts w:ascii="Consolas" w:hAnsi="Consolas"/>
-          <w:sz w:val="16"/>
-        </w:rPr>
-        <w:t>Content-Length: 116000</w:t>
-      </w:r>
-    </w:p>
-    <w:p>
-      <w:pPr>
-        <w:rPr>
-          <w:rFonts w:ascii="Consolas" w:hAnsi="Consolas"/>
-          <w:sz w:val="16"/>
-        </w:rPr>
-      </w:pPr>
-    </w:p>
-    <w:p>
-      <w:pPr>
-        <w:rPr>
-          <w:rFonts w:ascii="Consolas" w:hAnsi="Consolas"/>
-          <w:sz w:val="16"/>
-        </w:rPr>
-      </w:pPr>
-      <w:r>
-        <w:rPr>
-          <w:rFonts w:ascii="Consolas" w:hAnsi="Consolas"/>
-          <w:sz w:val="16"/>
-        </w:rPr>
-        <w:t>&lt;&lt;JPG data follows&gt;&gt;</w:t>
+        <w:t>HTTP Response 4</w:t>
+      </w:r>
+    </w:p>
+    <w:p>
+      <w:pPr>
+        <w:rPr>
+          <w:rFonts w:ascii="Consolas" w:hAnsi="Consolas"/>
+          <w:sz w:val="16"/>
+        </w:rPr>
+      </w:pPr>
+      <w:r>
+        <w:rPr>
+          <w:rFonts w:ascii="Consolas" w:hAnsi="Consolas"/>
+          <w:sz w:val="16"/>
+        </w:rPr>
+        <w:t>HTTP/1.1 404 Not Found</w:t>
+      </w:r>
+    </w:p>
+    <w:p>
+      <w:pPr>
+        <w:rPr>
+          <w:rFonts w:ascii="Consolas" w:hAnsi="Consolas"/>
+          <w:sz w:val="16"/>
+        </w:rPr>
+      </w:pPr>
+      <w:r>
+        <w:rPr>
+          <w:rFonts w:ascii="Consolas" w:hAnsi="Consolas"/>
+          <w:sz w:val="16"/>
+        </w:rPr>
+        <w:t>Connection: close</w:t>
+      </w:r>
+    </w:p>
+    <w:p>
+      <w:pPr>
+        <w:rPr>
+          <w:rFonts w:ascii="Consolas" w:hAnsi="Consolas"/>
+          <w:sz w:val="16"/>
+        </w:rPr>
+      </w:pPr>
+      <w:r>
+        <w:rPr>
+          <w:rFonts w:ascii="Consolas" w:hAnsi="Consolas"/>
+          <w:sz w:val="16"/>
+        </w:rPr>
+        <w:t>Server: webserver/0.0.1</w:t>
+      </w:r>
+    </w:p>
+    <w:p>
+      <w:pPr>
+        <w:rPr>
+          <w:rFonts w:ascii="Consolas" w:hAnsi="Consolas"/>
+          <w:sz w:val="16"/>
+        </w:rPr>
+      </w:pPr>
+      <w:r>
+        <w:rPr>
+          <w:rFonts w:ascii="Consolas" w:hAnsi="Consolas"/>
+          <w:sz w:val="16"/>
+        </w:rPr>
+        <w:t>Content-Type: text/html</w:t>
+      </w:r>
+    </w:p>
+    <w:p>
+      <w:pPr>
+        <w:rPr>
+          <w:rFonts w:ascii="Consolas" w:hAnsi="Consolas"/>
+          <w:sz w:val="16"/>
+        </w:rPr>
+      </w:pPr>
+      <w:r>
+        <w:rPr>
+          <w:rFonts w:ascii="Consolas" w:hAnsi="Consolas"/>
+          <w:sz w:val="16"/>
+        </w:rPr>
+        <w:t>Date: Thu, 02 Feb 2017 08:49:29 GMT</w:t>
+      </w:r>
+    </w:p>
+    <w:p>
+      <w:pPr>
+        <w:rPr>
+          <w:rFonts w:ascii="Consolas" w:hAnsi="Consolas"/>
+          <w:sz w:val="16"/>
+        </w:rPr>
+      </w:pPr>
+      <w:r>
+        <w:rPr>
+          <w:rFonts w:ascii="Consolas" w:hAnsi="Consolas"/>
+          <w:sz w:val="16"/>
+        </w:rPr>
+        <w:t>Content-Length: 27</w:t>
+      </w:r>
+    </w:p>
+    <w:p>
+      <w:pPr>
+        <w:rPr>
+          <w:rFonts w:ascii="Consolas" w:hAnsi="Consolas"/>
+          <w:sz w:val="16"/>
+        </w:rPr>
+      </w:pPr>
+    </w:p>
+    <w:p>
+      <w:pPr>
+        <w:rPr>
+          <w:rFonts w:ascii="Consolas" w:hAnsi="Consolas"/>
+          <w:sz w:val="16"/>
+        </w:rPr>
+      </w:pPr>
+      <w:r>
+        <w:rPr>
+          <w:rFonts w:ascii="Consolas" w:hAnsi="Consolas"/>
+          <w:sz w:val="16"/>
+        </w:rPr>
+        <w:t>&lt;h1&gt;404 Page Not Found&lt;/h1&gt;</w:t>
       </w:r>
     </w:p>
     <w:sectPr>

</xml_diff>